<commit_message>
Made progress with task 18 by using void*'s rather than std::any
Former-commit-id: 5192038c78c9fdcf17cc8bedfde2457c850d9cb7
</commit_message>
<xml_diff>
--- a/18 - Spike - Announcements & Blackboards/Task 18 Spike Report - Message Systems.docx
+++ b/18 - Spike - Announcements & Blackboards/Task 18 Spike Report - Message Systems.docx
@@ -348,14 +348,27 @@
                             <w:r>
                               <w:t xml:space="preserve">Figure </w:t>
                             </w:r>
-                            <w:fldSimple w:instr=" SEQ Figure \* ARABIC ">
-                              <w:r>
-                                <w:rPr>
-                                  <w:noProof/>
-                                </w:rPr>
-                                <w:t>1</w:t>
-                              </w:r>
-                            </w:fldSimple>
+                            <w:r>
+                              <w:fldChar w:fldCharType="begin"/>
+                            </w:r>
+                            <w:r>
+                              <w:instrText xml:space="preserve"> SEQ Figure \* ARABIC </w:instrText>
+                            </w:r>
+                            <w:r>
+                              <w:fldChar w:fldCharType="separate"/>
+                            </w:r>
+                            <w:r>
+                              <w:rPr>
+                                <w:noProof/>
+                              </w:rPr>
+                              <w:t>1</w:t>
+                            </w:r>
+                            <w:r>
+                              <w:rPr>
+                                <w:noProof/>
+                              </w:rPr>
+                              <w:fldChar w:fldCharType="end"/>
+                            </w:r>
                             <w:r>
                               <w:t>: the UML</w:t>
                             </w:r>
@@ -399,14 +412,27 @@
                       <w:r>
                         <w:t xml:space="preserve">Figure </w:t>
                       </w:r>
-                      <w:fldSimple w:instr=" SEQ Figure \* ARABIC ">
-                        <w:r>
-                          <w:rPr>
-                            <w:noProof/>
-                          </w:rPr>
-                          <w:t>1</w:t>
-                        </w:r>
-                      </w:fldSimple>
+                      <w:r>
+                        <w:fldChar w:fldCharType="begin"/>
+                      </w:r>
+                      <w:r>
+                        <w:instrText xml:space="preserve"> SEQ Figure \* ARABIC </w:instrText>
+                      </w:r>
+                      <w:r>
+                        <w:fldChar w:fldCharType="separate"/>
+                      </w:r>
+                      <w:r>
+                        <w:rPr>
+                          <w:noProof/>
+                        </w:rPr>
+                        <w:t>1</w:t>
+                      </w:r>
+                      <w:r>
+                        <w:rPr>
+                          <w:noProof/>
+                        </w:rPr>
+                        <w:fldChar w:fldCharType="end"/>
+                      </w:r>
                       <w:r>
                         <w:t>: the UML</w:t>
                       </w:r>
@@ -573,20 +599,11 @@
       <w:r>
         <w:t>had it subscribe to the MessageManager.</w:t>
       </w:r>
-      <w:bookmarkStart w:id="0" w:name="_GoBack"/>
-      <w:bookmarkEnd w:id="0"/>
     </w:p>
     <w:p>
       <w:pPr>
-        <w:pStyle w:val="Heading1"/>
         <w:jc w:val="both"/>
       </w:pPr>
-      <w:r>
-        <w:t>What we found out</w:t>
-      </w:r>
-      <w:r>
-        <w:t>:</w:t>
-      </w:r>
     </w:p>
     <w:p>
       <w:pPr>
@@ -598,7 +615,7 @@
         <w:jc w:val="both"/>
       </w:pPr>
       <w:r>
-        <w:t>The observer design pattern is well suited to the message dispatcher implementation of a messaging system.</w:t>
+        <w:t>TODO: verify open/unlock all works</w:t>
       </w:r>
     </w:p>
     <w:p>
@@ -611,10 +628,7 @@
         <w:jc w:val="both"/>
       </w:pPr>
       <w:r>
-        <w:t>I did not implement this, but messages do seem like they would be a good way for commands to communicate</w:t>
-      </w:r>
-      <w:r>
-        <w:t>. Certainly it would allow for cleaning up of parameters for Commands’ CanProcess() and Process() methods, since each requires the input string vector, World pointer and Player*, but they don’t all need to use them. Having a base Message class and a general Message class for handling already implemented messages, and then a Command Message class tailored to the Command system’s needs would allow unnecessary parameters to be cleaned up, as Command Messages would only need to encapsulate the information and objects required for the receiving command.</w:t>
+        <w:t>TODO: verify CommandManager.LockCommands() works</w:t>
       </w:r>
     </w:p>
     <w:p>
@@ -627,10 +641,69 @@
         <w:jc w:val="both"/>
       </w:pPr>
       <w:r>
+        <w:t>TODO: verify MessageManager.UnsubscribeAll() works</w:t>
+      </w:r>
+      <w:bookmarkStart w:id="0" w:name="_GoBack"/>
+      <w:bookmarkEnd w:id="0"/>
+    </w:p>
+    <w:p>
+      <w:pPr>
+        <w:pStyle w:val="Heading1"/>
+        <w:jc w:val="both"/>
+      </w:pPr>
+      <w:r>
+        <w:t>What we found out</w:t>
+      </w:r>
+      <w:r>
+        <w:t>:</w:t>
+      </w:r>
+    </w:p>
+    <w:p>
+      <w:pPr>
+        <w:pStyle w:val="ListParagraph"/>
+        <w:numPr>
+          <w:ilvl w:val="0"/>
+          <w:numId w:val="12"/>
+        </w:numPr>
+        <w:jc w:val="both"/>
+      </w:pPr>
+      <w:r>
+        <w:t>The observer design pattern is well suited to the message dispatcher implementation of a messaging system.</w:t>
+      </w:r>
+    </w:p>
+    <w:p>
+      <w:pPr>
+        <w:pStyle w:val="ListParagraph"/>
+        <w:numPr>
+          <w:ilvl w:val="0"/>
+          <w:numId w:val="12"/>
+        </w:numPr>
+        <w:jc w:val="both"/>
+      </w:pPr>
+      <w:r>
+        <w:t>I did not implement this, but messages do seem like they would be a good way for commands to communicate</w:t>
+      </w:r>
+      <w:r>
+        <w:t>. Certainly it would allow for cleaning up of parameters for Commands’ CanProcess() and Process() methods, since each requires the input string vector, World pointer and Player*, but they don’t all need to use them. Having a base Message class and a general Message class for handling already implemented messages, and then a Command Message class tailored to the Command system’s needs would allow unnecessary parameters to be cleaned up, as Command Messages would only need to encapsulate the information and objects required for the receiving command.</w:t>
+      </w:r>
+    </w:p>
+    <w:p>
+      <w:pPr>
+        <w:pStyle w:val="ListParagraph"/>
+        <w:numPr>
+          <w:ilvl w:val="0"/>
+          <w:numId w:val="12"/>
+        </w:numPr>
+        <w:jc w:val="both"/>
+      </w:pPr>
+      <w:r>
         <w:t>When trying to implement Message’s object* members (contentObject and GetContentObject()), I found that the type object didn’t exist for C++, so I had to find another way to store an object of any type in the Message. I came across both the types void*, which can be a pointer to an object or value of any type, and std::any, which can store single values of any type</w:t>
       </w:r>
       <w:r>
         <w:t>. I elected to use std::any, as it’s documentation indicated it had in-built safeguards for casting std::any values to other types.</w:t>
+      </w:r>
+      <w:r>
+        <w:t xml:space="preserve"> However, I ran into issues trying to cast std::any back to a string, so I swapped std::any references out for void* references instead.</w:t>
       </w:r>
     </w:p>
     <w:p>
@@ -744,6 +817,9 @@
         </mc:AlternateContent>
       </w:r>
       <w:r>
+        <w:rPr>
+          <w:noProof/>
+        </w:rPr>
         <w:drawing>
           <wp:anchor distT="0" distB="0" distL="114300" distR="114300" simplePos="0" relativeHeight="251662336" behindDoc="1" locked="0" layoutInCell="1" allowOverlap="1" wp14:anchorId="06F36C0E" wp14:editId="3EDF9D71">
             <wp:simplePos x="0" y="0"/>
@@ -897,7 +973,7 @@
       <w:rPr>
         <w:noProof/>
       </w:rPr>
-      <w:t>30/09/19</w:t>
+      <w:t>1/10/19</w:t>
     </w:r>
     <w:r>
       <w:fldChar w:fldCharType="end"/>

</xml_diff>